<commit_message>
some change i forgot about
</commit_message>
<xml_diff>
--- a/Customer Personality Analysis/Rapor.docx
+++ b/Customer Personality Analysis/Rapor.docx
@@ -21,17 +21,7 @@
           <w:szCs w:val="40"/>
           <w:lang w:val="tr-TR"/>
         </w:rPr>
-        <w:t>Müşteri Kişilik Analiz</w:t>
-      </w:r>
-      <w:r>
-        <w:rPr>
-          <w:b/>
-          <w:bCs/>
-          <w:sz w:val="40"/>
-          <w:szCs w:val="40"/>
-          <w:lang w:val="tr-TR"/>
-        </w:rPr>
-        <w:t>i</w:t>
+        <w:t>Müşteri Kişilik Analizi</w:t>
       </w:r>
     </w:p>
     <w:p>
@@ -342,25 +332,7 @@
           <w:lang w:val="tr-TR"/>
         </w:rPr>
         <w:lastRenderedPageBreak/>
-        <w:t xml:space="preserve">Eğitim özelliğinin dağılımını incelediğimizde müşterilerin büyük bir kısmının lisans eğitimine sahip olduğu görülüyor. Bunu sırayla doktora, yüksek lisans ve 2nd </w:t>
-      </w:r>
-      <w:proofErr w:type="spellStart"/>
-      <w:r>
-        <w:rPr>
-          <w:sz w:val="24"/>
-          <w:szCs w:val="24"/>
-          <w:lang w:val="tr-TR"/>
-        </w:rPr>
-        <w:t>cycle</w:t>
-      </w:r>
-      <w:proofErr w:type="spellEnd"/>
-      <w:r>
-        <w:rPr>
-          <w:sz w:val="24"/>
-          <w:szCs w:val="24"/>
-          <w:lang w:val="tr-TR"/>
-        </w:rPr>
-        <w:t xml:space="preserve"> (başka bir deyişle yüksek lisans) ile temel eğitim takip ediyor. Genel olarak eğitim seviyesi yüksek bir müşteri profilinden bahsedebiliriz.</w:t>
+        <w:t>Eğitim özelliğinin dağılımını incelediğimizde müşterilerin büyük bir kısmının lisans eğitimine sahip olduğu görülüyor. Bunu sırayla doktora, yüksek lisans ve 2nd cycle (başka bir deyişle yüksek lisans) ile temel eğitim takip ediyor. Genel olarak eğitim seviyesi yüksek bir müşteri profilinden bahsedebiliriz.</w:t>
       </w:r>
     </w:p>
     <w:p>
@@ -596,78 +568,61 @@
           <w:szCs w:val="24"/>
           <w:lang w:val="tr-TR"/>
         </w:rPr>
-        <w:t xml:space="preserve"> Bunu; bekar, boşanmış ve dul takip ediyor. Kalan veriler hem çok az hem de “</w:t>
-      </w:r>
-      <w:proofErr w:type="spellStart"/>
-      <w:r>
-        <w:rPr>
-          <w:sz w:val="24"/>
-          <w:szCs w:val="24"/>
-          <w:lang w:val="tr-TR"/>
-        </w:rPr>
-        <w:t>Absurd</w:t>
-      </w:r>
-      <w:proofErr w:type="spellEnd"/>
-      <w:r>
-        <w:rPr>
-          <w:sz w:val="24"/>
-          <w:szCs w:val="24"/>
-          <w:lang w:val="tr-TR"/>
-        </w:rPr>
-        <w:t xml:space="preserve">” ve “YOLO” gibi anlamsız girdiler barındırıyor. </w:t>
-      </w:r>
-    </w:p>
-    <w:p>
-      <w:pPr>
-        <w:jc w:val="both"/>
-        <w:rPr>
-          <w:sz w:val="24"/>
-          <w:szCs w:val="24"/>
-          <w:lang w:val="tr-TR"/>
-        </w:rPr>
-      </w:pPr>
-    </w:p>
-    <w:p>
-      <w:pPr>
-        <w:jc w:val="both"/>
-        <w:rPr>
-          <w:sz w:val="24"/>
-          <w:szCs w:val="24"/>
-          <w:lang w:val="tr-TR"/>
-        </w:rPr>
-      </w:pPr>
-    </w:p>
-    <w:p>
-      <w:pPr>
-        <w:jc w:val="both"/>
-        <w:rPr>
-          <w:sz w:val="24"/>
-          <w:szCs w:val="24"/>
-          <w:lang w:val="tr-TR"/>
-        </w:rPr>
-      </w:pPr>
-    </w:p>
-    <w:p>
-      <w:pPr>
-        <w:jc w:val="both"/>
-        <w:rPr>
-          <w:sz w:val="24"/>
-          <w:szCs w:val="24"/>
-          <w:lang w:val="tr-TR"/>
-        </w:rPr>
-      </w:pPr>
-    </w:p>
-    <w:p>
-      <w:pPr>
-        <w:jc w:val="both"/>
-        <w:rPr>
-          <w:sz w:val="24"/>
-          <w:szCs w:val="24"/>
-          <w:lang w:val="tr-TR"/>
-        </w:rPr>
-      </w:pPr>
-      <w:r>
-        <w:rPr>
+        <w:t xml:space="preserve"> Bunu; bekar, boşanmış ve dul takip ediyor. Kalan veriler hem çok az hem de “Absurd” ve “YOLO” gibi anlamsız girdiler barındırıyor. </w:t>
+      </w:r>
+    </w:p>
+    <w:p>
+      <w:pPr>
+        <w:jc w:val="both"/>
+        <w:rPr>
+          <w:sz w:val="24"/>
+          <w:szCs w:val="24"/>
+          <w:lang w:val="tr-TR"/>
+        </w:rPr>
+      </w:pPr>
+    </w:p>
+    <w:p>
+      <w:pPr>
+        <w:jc w:val="both"/>
+        <w:rPr>
+          <w:sz w:val="24"/>
+          <w:szCs w:val="24"/>
+          <w:lang w:val="tr-TR"/>
+        </w:rPr>
+      </w:pPr>
+    </w:p>
+    <w:p>
+      <w:pPr>
+        <w:jc w:val="both"/>
+        <w:rPr>
+          <w:sz w:val="24"/>
+          <w:szCs w:val="24"/>
+          <w:lang w:val="tr-TR"/>
+        </w:rPr>
+      </w:pPr>
+    </w:p>
+    <w:p>
+      <w:pPr>
+        <w:jc w:val="both"/>
+        <w:rPr>
+          <w:sz w:val="24"/>
+          <w:szCs w:val="24"/>
+          <w:lang w:val="tr-TR"/>
+        </w:rPr>
+      </w:pPr>
+    </w:p>
+    <w:p>
+      <w:pPr>
+        <w:jc w:val="both"/>
+        <w:rPr>
+          <w:sz w:val="24"/>
+          <w:szCs w:val="24"/>
+          <w:lang w:val="tr-TR"/>
+        </w:rPr>
+      </w:pPr>
+      <w:r>
+        <w:rPr>
+          <w:noProof/>
           <w:sz w:val="24"/>
           <w:szCs w:val="24"/>
           <w:lang w:val="tr-TR"/>
@@ -731,281 +686,262 @@
         </w:rPr>
         <w:t xml:space="preserve">Gelir özelliğini </w:t>
       </w:r>
-      <w:proofErr w:type="spellStart"/>
-      <w:r>
-        <w:rPr>
-          <w:sz w:val="24"/>
-          <w:szCs w:val="24"/>
-          <w:lang w:val="tr-TR"/>
-        </w:rPr>
-        <w:t>histogramla</w:t>
-      </w:r>
-      <w:proofErr w:type="spellEnd"/>
-      <w:r>
-        <w:rPr>
-          <w:sz w:val="24"/>
-          <w:szCs w:val="24"/>
-          <w:lang w:val="tr-TR"/>
-        </w:rPr>
-        <w:t xml:space="preserve"> pek kolay inceleyemediğimizi görüyoruz. Bunun sebebi genelin </w:t>
-      </w:r>
-      <w:proofErr w:type="gramStart"/>
-      <w:r>
-        <w:rPr>
-          <w:sz w:val="24"/>
-          <w:szCs w:val="24"/>
-          <w:lang w:val="tr-TR"/>
-        </w:rPr>
-        <w:t>0 -</w:t>
-      </w:r>
-      <w:proofErr w:type="gramEnd"/>
-      <w:r>
-        <w:rPr>
-          <w:sz w:val="24"/>
-          <w:szCs w:val="24"/>
-          <w:lang w:val="tr-TR"/>
-        </w:rPr>
-        <w:t xml:space="preserve"> 100.000 aralığına yayılmasına rağmen bazı uç değerlerin olması. Genel gelir hakkında bir fikre sahibiz, bu yeterli. Yüksek gelir eve birden fazla maaş girdiğine işaret olabilir, pek işe yarar durmasa da aklımızın bir kenarında dursun.</w:t>
-      </w:r>
-    </w:p>
-    <w:p>
-      <w:pPr>
-        <w:jc w:val="both"/>
-        <w:rPr>
-          <w:sz w:val="24"/>
-          <w:szCs w:val="24"/>
-          <w:lang w:val="tr-TR"/>
-        </w:rPr>
-      </w:pPr>
-    </w:p>
-    <w:p>
-      <w:pPr>
-        <w:jc w:val="both"/>
-        <w:rPr>
-          <w:sz w:val="24"/>
-          <w:szCs w:val="24"/>
-          <w:lang w:val="tr-TR"/>
-        </w:rPr>
-      </w:pPr>
-    </w:p>
-    <w:p>
-      <w:pPr>
-        <w:jc w:val="both"/>
-        <w:rPr>
-          <w:sz w:val="24"/>
-          <w:szCs w:val="24"/>
-          <w:lang w:val="tr-TR"/>
-        </w:rPr>
-      </w:pPr>
-    </w:p>
-    <w:p>
-      <w:pPr>
-        <w:jc w:val="both"/>
-        <w:rPr>
-          <w:sz w:val="24"/>
-          <w:szCs w:val="24"/>
-          <w:lang w:val="tr-TR"/>
-        </w:rPr>
-      </w:pPr>
-    </w:p>
-    <w:p>
-      <w:pPr>
-        <w:jc w:val="both"/>
-        <w:rPr>
-          <w:sz w:val="24"/>
-          <w:szCs w:val="24"/>
-          <w:lang w:val="tr-TR"/>
-        </w:rPr>
-      </w:pPr>
-    </w:p>
-    <w:p>
-      <w:pPr>
-        <w:jc w:val="both"/>
-        <w:rPr>
-          <w:sz w:val="24"/>
-          <w:szCs w:val="24"/>
-          <w:lang w:val="tr-TR"/>
-        </w:rPr>
-      </w:pPr>
-    </w:p>
-    <w:p>
-      <w:pPr>
-        <w:jc w:val="both"/>
-        <w:rPr>
-          <w:sz w:val="24"/>
-          <w:szCs w:val="24"/>
-          <w:lang w:val="tr-TR"/>
-        </w:rPr>
-      </w:pPr>
-    </w:p>
-    <w:p>
-      <w:pPr>
-        <w:jc w:val="both"/>
-        <w:rPr>
-          <w:sz w:val="24"/>
-          <w:szCs w:val="24"/>
-          <w:lang w:val="tr-TR"/>
-        </w:rPr>
-      </w:pPr>
-    </w:p>
-    <w:p>
-      <w:pPr>
-        <w:jc w:val="both"/>
-        <w:rPr>
-          <w:sz w:val="24"/>
-          <w:szCs w:val="24"/>
-          <w:lang w:val="tr-TR"/>
-        </w:rPr>
-      </w:pPr>
-    </w:p>
-    <w:p>
-      <w:pPr>
-        <w:jc w:val="both"/>
-        <w:rPr>
-          <w:sz w:val="24"/>
-          <w:szCs w:val="24"/>
-          <w:lang w:val="tr-TR"/>
-        </w:rPr>
-      </w:pPr>
-    </w:p>
-    <w:p>
-      <w:pPr>
-        <w:jc w:val="both"/>
-        <w:rPr>
-          <w:sz w:val="24"/>
-          <w:szCs w:val="24"/>
-          <w:lang w:val="tr-TR"/>
-        </w:rPr>
-      </w:pPr>
-    </w:p>
-    <w:p>
-      <w:pPr>
-        <w:rPr>
-          <w:sz w:val="24"/>
-          <w:szCs w:val="24"/>
-          <w:lang w:val="tr-TR"/>
-        </w:rPr>
-      </w:pPr>
-    </w:p>
-    <w:p>
-      <w:pPr>
-        <w:rPr>
-          <w:sz w:val="24"/>
-          <w:szCs w:val="24"/>
-          <w:lang w:val="tr-TR"/>
-        </w:rPr>
-      </w:pPr>
-    </w:p>
-    <w:p>
-      <w:pPr>
-        <w:rPr>
-          <w:sz w:val="24"/>
-          <w:szCs w:val="24"/>
-          <w:lang w:val="tr-TR"/>
-        </w:rPr>
-      </w:pPr>
-    </w:p>
-    <w:p>
-      <w:pPr>
-        <w:rPr>
-          <w:sz w:val="24"/>
-          <w:szCs w:val="24"/>
-          <w:lang w:val="tr-TR"/>
-        </w:rPr>
-      </w:pPr>
-    </w:p>
-    <w:p>
-      <w:pPr>
-        <w:rPr>
-          <w:sz w:val="24"/>
-          <w:szCs w:val="24"/>
-          <w:lang w:val="tr-TR"/>
-        </w:rPr>
-      </w:pPr>
-    </w:p>
-    <w:p>
-      <w:pPr>
-        <w:rPr>
-          <w:sz w:val="24"/>
-          <w:szCs w:val="24"/>
-          <w:lang w:val="tr-TR"/>
-        </w:rPr>
-      </w:pPr>
-    </w:p>
-    <w:p>
-      <w:pPr>
-        <w:rPr>
-          <w:sz w:val="24"/>
-          <w:szCs w:val="24"/>
-          <w:lang w:val="tr-TR"/>
-        </w:rPr>
-      </w:pPr>
-    </w:p>
-    <w:p>
-      <w:pPr>
-        <w:rPr>
-          <w:sz w:val="24"/>
-          <w:szCs w:val="24"/>
-          <w:lang w:val="tr-TR"/>
-        </w:rPr>
-      </w:pPr>
-    </w:p>
-    <w:p>
-      <w:pPr>
-        <w:rPr>
-          <w:sz w:val="24"/>
-          <w:szCs w:val="24"/>
-          <w:lang w:val="tr-TR"/>
-        </w:rPr>
-      </w:pPr>
-    </w:p>
-    <w:p>
-      <w:pPr>
-        <w:rPr>
-          <w:sz w:val="24"/>
-          <w:szCs w:val="24"/>
-          <w:lang w:val="tr-TR"/>
-        </w:rPr>
-      </w:pPr>
-    </w:p>
-    <w:p>
-      <w:pPr>
-        <w:rPr>
-          <w:sz w:val="24"/>
-          <w:szCs w:val="24"/>
-          <w:lang w:val="tr-TR"/>
-        </w:rPr>
-      </w:pPr>
-    </w:p>
-    <w:p>
-      <w:pPr>
-        <w:rPr>
-          <w:sz w:val="24"/>
-          <w:szCs w:val="24"/>
-          <w:lang w:val="tr-TR"/>
-        </w:rPr>
-      </w:pPr>
-    </w:p>
-    <w:p>
-      <w:pPr>
-        <w:rPr>
-          <w:sz w:val="24"/>
-          <w:szCs w:val="24"/>
-          <w:lang w:val="tr-TR"/>
-        </w:rPr>
-      </w:pPr>
-    </w:p>
-    <w:p>
-      <w:pPr>
-        <w:jc w:val="both"/>
-        <w:rPr>
-          <w:sz w:val="24"/>
-          <w:szCs w:val="24"/>
-          <w:lang w:val="tr-TR"/>
-        </w:rPr>
-      </w:pPr>
-      <w:r>
-        <w:rPr>
+      <w:r>
+        <w:rPr>
+          <w:sz w:val="24"/>
+          <w:szCs w:val="24"/>
+          <w:lang w:val="tr-TR"/>
+        </w:rPr>
+        <w:t>öncekilerin aksine</w:t>
+      </w:r>
+      <w:r>
+        <w:rPr>
+          <w:sz w:val="24"/>
+          <w:szCs w:val="24"/>
+          <w:lang w:val="tr-TR"/>
+        </w:rPr>
+        <w:t xml:space="preserve"> pek kolay inceleyemediğimizi görüyoruz. Bunun sebebi genelin 0 - 100.000 aralığına yayılmasına rağmen bazı uç değerlerin olması. Genel gelir hakkında bir fikre sahibiz, bu yeterli. Yüksek gelir eve birden fazla maaş girdiğine işaret olabilir, pek işe yarar durmasa da aklımızın bir kenarında dursun.</w:t>
+      </w:r>
+    </w:p>
+    <w:p>
+      <w:pPr>
+        <w:jc w:val="both"/>
+        <w:rPr>
+          <w:sz w:val="24"/>
+          <w:szCs w:val="24"/>
+          <w:lang w:val="tr-TR"/>
+        </w:rPr>
+      </w:pPr>
+    </w:p>
+    <w:p>
+      <w:pPr>
+        <w:jc w:val="both"/>
+        <w:rPr>
+          <w:sz w:val="24"/>
+          <w:szCs w:val="24"/>
+          <w:lang w:val="tr-TR"/>
+        </w:rPr>
+      </w:pPr>
+    </w:p>
+    <w:p>
+      <w:pPr>
+        <w:jc w:val="both"/>
+        <w:rPr>
+          <w:sz w:val="24"/>
+          <w:szCs w:val="24"/>
+          <w:lang w:val="tr-TR"/>
+        </w:rPr>
+      </w:pPr>
+    </w:p>
+    <w:p>
+      <w:pPr>
+        <w:jc w:val="both"/>
+        <w:rPr>
+          <w:sz w:val="24"/>
+          <w:szCs w:val="24"/>
+          <w:lang w:val="tr-TR"/>
+        </w:rPr>
+      </w:pPr>
+    </w:p>
+    <w:p>
+      <w:pPr>
+        <w:jc w:val="both"/>
+        <w:rPr>
+          <w:sz w:val="24"/>
+          <w:szCs w:val="24"/>
+          <w:lang w:val="tr-TR"/>
+        </w:rPr>
+      </w:pPr>
+    </w:p>
+    <w:p>
+      <w:pPr>
+        <w:jc w:val="both"/>
+        <w:rPr>
+          <w:sz w:val="24"/>
+          <w:szCs w:val="24"/>
+          <w:lang w:val="tr-TR"/>
+        </w:rPr>
+      </w:pPr>
+    </w:p>
+    <w:p>
+      <w:pPr>
+        <w:jc w:val="both"/>
+        <w:rPr>
+          <w:sz w:val="24"/>
+          <w:szCs w:val="24"/>
+          <w:lang w:val="tr-TR"/>
+        </w:rPr>
+      </w:pPr>
+    </w:p>
+    <w:p>
+      <w:pPr>
+        <w:jc w:val="both"/>
+        <w:rPr>
+          <w:sz w:val="24"/>
+          <w:szCs w:val="24"/>
+          <w:lang w:val="tr-TR"/>
+        </w:rPr>
+      </w:pPr>
+    </w:p>
+    <w:p>
+      <w:pPr>
+        <w:jc w:val="both"/>
+        <w:rPr>
+          <w:sz w:val="24"/>
+          <w:szCs w:val="24"/>
+          <w:lang w:val="tr-TR"/>
+        </w:rPr>
+      </w:pPr>
+    </w:p>
+    <w:p>
+      <w:pPr>
+        <w:jc w:val="both"/>
+        <w:rPr>
+          <w:sz w:val="24"/>
+          <w:szCs w:val="24"/>
+          <w:lang w:val="tr-TR"/>
+        </w:rPr>
+      </w:pPr>
+    </w:p>
+    <w:p>
+      <w:pPr>
+        <w:jc w:val="both"/>
+        <w:rPr>
+          <w:sz w:val="24"/>
+          <w:szCs w:val="24"/>
+          <w:lang w:val="tr-TR"/>
+        </w:rPr>
+      </w:pPr>
+    </w:p>
+    <w:p>
+      <w:pPr>
+        <w:rPr>
+          <w:sz w:val="24"/>
+          <w:szCs w:val="24"/>
+          <w:lang w:val="tr-TR"/>
+        </w:rPr>
+      </w:pPr>
+    </w:p>
+    <w:p>
+      <w:pPr>
+        <w:rPr>
+          <w:sz w:val="24"/>
+          <w:szCs w:val="24"/>
+          <w:lang w:val="tr-TR"/>
+        </w:rPr>
+      </w:pPr>
+    </w:p>
+    <w:p>
+      <w:pPr>
+        <w:rPr>
+          <w:sz w:val="24"/>
+          <w:szCs w:val="24"/>
+          <w:lang w:val="tr-TR"/>
+        </w:rPr>
+      </w:pPr>
+    </w:p>
+    <w:p>
+      <w:pPr>
+        <w:rPr>
+          <w:sz w:val="24"/>
+          <w:szCs w:val="24"/>
+          <w:lang w:val="tr-TR"/>
+        </w:rPr>
+      </w:pPr>
+    </w:p>
+    <w:p>
+      <w:pPr>
+        <w:rPr>
+          <w:sz w:val="24"/>
+          <w:szCs w:val="24"/>
+          <w:lang w:val="tr-TR"/>
+        </w:rPr>
+      </w:pPr>
+    </w:p>
+    <w:p>
+      <w:pPr>
+        <w:rPr>
+          <w:sz w:val="24"/>
+          <w:szCs w:val="24"/>
+          <w:lang w:val="tr-TR"/>
+        </w:rPr>
+      </w:pPr>
+    </w:p>
+    <w:p>
+      <w:pPr>
+        <w:rPr>
+          <w:sz w:val="24"/>
+          <w:szCs w:val="24"/>
+          <w:lang w:val="tr-TR"/>
+        </w:rPr>
+      </w:pPr>
+    </w:p>
+    <w:p>
+      <w:pPr>
+        <w:rPr>
+          <w:sz w:val="24"/>
+          <w:szCs w:val="24"/>
+          <w:lang w:val="tr-TR"/>
+        </w:rPr>
+      </w:pPr>
+    </w:p>
+    <w:p>
+      <w:pPr>
+        <w:rPr>
+          <w:sz w:val="24"/>
+          <w:szCs w:val="24"/>
+          <w:lang w:val="tr-TR"/>
+        </w:rPr>
+      </w:pPr>
+    </w:p>
+    <w:p>
+      <w:pPr>
+        <w:rPr>
+          <w:sz w:val="24"/>
+          <w:szCs w:val="24"/>
+          <w:lang w:val="tr-TR"/>
+        </w:rPr>
+      </w:pPr>
+    </w:p>
+    <w:p>
+      <w:pPr>
+        <w:rPr>
+          <w:sz w:val="24"/>
+          <w:szCs w:val="24"/>
+          <w:lang w:val="tr-TR"/>
+        </w:rPr>
+      </w:pPr>
+    </w:p>
+    <w:p>
+      <w:pPr>
+        <w:rPr>
+          <w:sz w:val="24"/>
+          <w:szCs w:val="24"/>
+          <w:lang w:val="tr-TR"/>
+        </w:rPr>
+      </w:pPr>
+    </w:p>
+    <w:p>
+      <w:pPr>
+        <w:rPr>
+          <w:sz w:val="24"/>
+          <w:szCs w:val="24"/>
+          <w:lang w:val="tr-TR"/>
+        </w:rPr>
+      </w:pPr>
+    </w:p>
+    <w:p>
+      <w:pPr>
+        <w:jc w:val="both"/>
+        <w:rPr>
+          <w:sz w:val="24"/>
+          <w:szCs w:val="24"/>
+          <w:lang w:val="tr-TR"/>
+        </w:rPr>
+      </w:pPr>
+      <w:r>
+        <w:rPr>
+          <w:noProof/>
           <w:sz w:val="24"/>
           <w:szCs w:val="24"/>
           <w:lang w:val="tr-TR"/>
@@ -1072,154 +1008,137 @@
           <w:szCs w:val="24"/>
           <w:lang w:val="tr-TR"/>
         </w:rPr>
-        <w:t xml:space="preserve">Çocuk sayısını incelediğimizde çoğunluğun (küçük) çocuk sahibi olmadığını, bunu da sırasıyla 1 ve 2 çocuklu ailelerin takip ettiğini görebiliyoruz. Çocuk sayısı, </w:t>
-      </w:r>
-      <w:proofErr w:type="spellStart"/>
-      <w:r>
-        <w:rPr>
-          <w:sz w:val="24"/>
-          <w:szCs w:val="24"/>
-          <w:lang w:val="tr-TR"/>
-        </w:rPr>
-        <w:t>kümelendirmede</w:t>
-      </w:r>
-      <w:proofErr w:type="spellEnd"/>
-      <w:r>
-        <w:rPr>
-          <w:sz w:val="24"/>
-          <w:szCs w:val="24"/>
-          <w:lang w:val="tr-TR"/>
-        </w:rPr>
-        <w:t xml:space="preserve"> dikkat edeceğimiz bir özellik.</w:t>
-      </w:r>
-    </w:p>
-    <w:p>
-      <w:pPr>
-        <w:rPr>
-          <w:sz w:val="24"/>
-          <w:szCs w:val="24"/>
-          <w:lang w:val="tr-TR"/>
-        </w:rPr>
-      </w:pPr>
-    </w:p>
-    <w:p>
-      <w:pPr>
-        <w:rPr>
-          <w:sz w:val="24"/>
-          <w:szCs w:val="24"/>
-          <w:lang w:val="tr-TR"/>
-        </w:rPr>
-      </w:pPr>
-    </w:p>
-    <w:p>
-      <w:pPr>
-        <w:rPr>
-          <w:sz w:val="24"/>
-          <w:szCs w:val="24"/>
-          <w:lang w:val="tr-TR"/>
-        </w:rPr>
-      </w:pPr>
-    </w:p>
-    <w:p>
-      <w:pPr>
-        <w:rPr>
-          <w:sz w:val="24"/>
-          <w:szCs w:val="24"/>
-          <w:lang w:val="tr-TR"/>
-        </w:rPr>
-      </w:pPr>
-    </w:p>
-    <w:p>
-      <w:pPr>
-        <w:rPr>
-          <w:sz w:val="24"/>
-          <w:szCs w:val="24"/>
-          <w:lang w:val="tr-TR"/>
-        </w:rPr>
-      </w:pPr>
-    </w:p>
-    <w:p>
-      <w:pPr>
-        <w:rPr>
-          <w:sz w:val="24"/>
-          <w:szCs w:val="24"/>
-          <w:lang w:val="tr-TR"/>
-        </w:rPr>
-      </w:pPr>
-    </w:p>
-    <w:p>
-      <w:pPr>
-        <w:rPr>
-          <w:sz w:val="24"/>
-          <w:szCs w:val="24"/>
-          <w:lang w:val="tr-TR"/>
-        </w:rPr>
-      </w:pPr>
-    </w:p>
-    <w:p>
-      <w:pPr>
-        <w:rPr>
-          <w:sz w:val="24"/>
-          <w:szCs w:val="24"/>
-          <w:lang w:val="tr-TR"/>
-        </w:rPr>
-      </w:pPr>
-    </w:p>
-    <w:p>
-      <w:pPr>
-        <w:rPr>
-          <w:sz w:val="24"/>
-          <w:szCs w:val="24"/>
-          <w:lang w:val="tr-TR"/>
-        </w:rPr>
-      </w:pPr>
-    </w:p>
-    <w:p>
-      <w:pPr>
-        <w:rPr>
-          <w:sz w:val="24"/>
-          <w:szCs w:val="24"/>
-          <w:lang w:val="tr-TR"/>
-        </w:rPr>
-      </w:pPr>
-    </w:p>
-    <w:p>
-      <w:pPr>
-        <w:rPr>
-          <w:sz w:val="24"/>
-          <w:szCs w:val="24"/>
-          <w:lang w:val="tr-TR"/>
-        </w:rPr>
-      </w:pPr>
-    </w:p>
-    <w:p>
-      <w:pPr>
-        <w:rPr>
-          <w:sz w:val="24"/>
-          <w:szCs w:val="24"/>
-          <w:lang w:val="tr-TR"/>
-        </w:rPr>
-      </w:pPr>
-    </w:p>
-    <w:p>
-      <w:pPr>
-        <w:rPr>
-          <w:sz w:val="24"/>
-          <w:szCs w:val="24"/>
-          <w:lang w:val="tr-TR"/>
-        </w:rPr>
-      </w:pPr>
-    </w:p>
-    <w:p>
-      <w:pPr>
-        <w:rPr>
-          <w:sz w:val="24"/>
-          <w:szCs w:val="24"/>
-          <w:lang w:val="tr-TR"/>
-        </w:rPr>
-      </w:pPr>
-      <w:r>
-        <w:rPr>
+        <w:t>Çocuk sayısını incelediğimizde çoğunluğun (küçük) çocuk sahibi olmadığını, bunu da sırasıyla 1 ve 2 çocuklu ailelerin takip ettiğini görebiliyoruz. Çocuk sayısı, kümelendirmede dikkat edeceğimiz bir özellik.</w:t>
+      </w:r>
+    </w:p>
+    <w:p>
+      <w:pPr>
+        <w:rPr>
+          <w:sz w:val="24"/>
+          <w:szCs w:val="24"/>
+          <w:lang w:val="tr-TR"/>
+        </w:rPr>
+      </w:pPr>
+    </w:p>
+    <w:p>
+      <w:pPr>
+        <w:rPr>
+          <w:sz w:val="24"/>
+          <w:szCs w:val="24"/>
+          <w:lang w:val="tr-TR"/>
+        </w:rPr>
+      </w:pPr>
+    </w:p>
+    <w:p>
+      <w:pPr>
+        <w:rPr>
+          <w:sz w:val="24"/>
+          <w:szCs w:val="24"/>
+          <w:lang w:val="tr-TR"/>
+        </w:rPr>
+      </w:pPr>
+    </w:p>
+    <w:p>
+      <w:pPr>
+        <w:rPr>
+          <w:sz w:val="24"/>
+          <w:szCs w:val="24"/>
+          <w:lang w:val="tr-TR"/>
+        </w:rPr>
+      </w:pPr>
+    </w:p>
+    <w:p>
+      <w:pPr>
+        <w:rPr>
+          <w:sz w:val="24"/>
+          <w:szCs w:val="24"/>
+          <w:lang w:val="tr-TR"/>
+        </w:rPr>
+      </w:pPr>
+    </w:p>
+    <w:p>
+      <w:pPr>
+        <w:rPr>
+          <w:sz w:val="24"/>
+          <w:szCs w:val="24"/>
+          <w:lang w:val="tr-TR"/>
+        </w:rPr>
+      </w:pPr>
+    </w:p>
+    <w:p>
+      <w:pPr>
+        <w:rPr>
+          <w:sz w:val="24"/>
+          <w:szCs w:val="24"/>
+          <w:lang w:val="tr-TR"/>
+        </w:rPr>
+      </w:pPr>
+    </w:p>
+    <w:p>
+      <w:pPr>
+        <w:rPr>
+          <w:sz w:val="24"/>
+          <w:szCs w:val="24"/>
+          <w:lang w:val="tr-TR"/>
+        </w:rPr>
+      </w:pPr>
+    </w:p>
+    <w:p>
+      <w:pPr>
+        <w:rPr>
+          <w:sz w:val="24"/>
+          <w:szCs w:val="24"/>
+          <w:lang w:val="tr-TR"/>
+        </w:rPr>
+      </w:pPr>
+    </w:p>
+    <w:p>
+      <w:pPr>
+        <w:rPr>
+          <w:sz w:val="24"/>
+          <w:szCs w:val="24"/>
+          <w:lang w:val="tr-TR"/>
+        </w:rPr>
+      </w:pPr>
+    </w:p>
+    <w:p>
+      <w:pPr>
+        <w:rPr>
+          <w:sz w:val="24"/>
+          <w:szCs w:val="24"/>
+          <w:lang w:val="tr-TR"/>
+        </w:rPr>
+      </w:pPr>
+    </w:p>
+    <w:p>
+      <w:pPr>
+        <w:rPr>
+          <w:sz w:val="24"/>
+          <w:szCs w:val="24"/>
+          <w:lang w:val="tr-TR"/>
+        </w:rPr>
+      </w:pPr>
+    </w:p>
+    <w:p>
+      <w:pPr>
+        <w:rPr>
+          <w:sz w:val="24"/>
+          <w:szCs w:val="24"/>
+          <w:lang w:val="tr-TR"/>
+        </w:rPr>
+      </w:pPr>
+    </w:p>
+    <w:p>
+      <w:pPr>
+        <w:rPr>
+          <w:sz w:val="24"/>
+          <w:szCs w:val="24"/>
+          <w:lang w:val="tr-TR"/>
+        </w:rPr>
+      </w:pPr>
+      <w:r>
+        <w:rPr>
+          <w:noProof/>
           <w:sz w:val="24"/>
           <w:szCs w:val="24"/>
           <w:lang w:val="tr-TR"/>
@@ -1418,6 +1337,7 @@
       </w:pPr>
       <w:r>
         <w:rPr>
+          <w:noProof/>
           <w:sz w:val="24"/>
           <w:szCs w:val="24"/>
           <w:lang w:val="tr-TR"/>
@@ -1606,6 +1526,7 @@
       </w:pPr>
       <w:r>
         <w:rPr>
+          <w:noProof/>
           <w:sz w:val="24"/>
           <w:szCs w:val="24"/>
           <w:lang w:val="tr-TR"/>
@@ -1790,6 +1711,7 @@
       </w:pPr>
       <w:r>
         <w:rPr>
+          <w:noProof/>
           <w:sz w:val="24"/>
           <w:szCs w:val="24"/>
           <w:lang w:val="tr-TR"/>
@@ -1974,6 +1896,7 @@
       </w:pPr>
       <w:r>
         <w:rPr>
+          <w:noProof/>
           <w:sz w:val="24"/>
           <w:szCs w:val="24"/>
           <w:lang w:val="tr-TR"/>
@@ -2165,6 +2088,7 @@
       </w:pPr>
       <w:r>
         <w:rPr>
+          <w:noProof/>
           <w:sz w:val="24"/>
           <w:szCs w:val="24"/>
           <w:lang w:val="tr-TR"/>
@@ -2385,6 +2309,7 @@
       </w:pPr>
       <w:r>
         <w:rPr>
+          <w:noProof/>
           <w:sz w:val="24"/>
           <w:szCs w:val="24"/>
           <w:lang w:val="tr-TR"/>
@@ -2598,6 +2523,7 @@
       </w:pPr>
       <w:r>
         <w:rPr>
+          <w:noProof/>
           <w:sz w:val="24"/>
           <w:szCs w:val="24"/>
           <w:lang w:val="tr-TR"/>
@@ -3964,6 +3890,7 @@
   <w:style w:type="character" w:default="1" w:styleId="DefaultParagraphFont">
     <w:name w:val="Default Paragraph Font"/>
     <w:uiPriority w:val="1"/>
+    <w:semiHidden/>
     <w:unhideWhenUsed/>
   </w:style>
   <w:style w:type="table" w:default="1" w:styleId="TableNormal">

</xml_diff>